<commit_message>
finalize 3 pages + doc
</commit_message>
<xml_diff>
--- a/Resources/Frato-Metal-Classic-Out-Door-Dining-Chair.docx
+++ b/Resources/Frato-Metal-Classic-Out-Door-Dining-Chair.docx
@@ -37,7 +37,7 @@
       </w:tblPr>
       <w:tblGrid>
         <w:gridCol w:w="4518"/>
-        <w:gridCol w:w="4520"/>
+        <w:gridCol w:w="4950"/>
       </w:tblGrid>
       <w:tr>
         <w:trPr>
@@ -57,7 +57,7 @@
         </w:tc>
         <w:tc>
           <w:tcPr>
-            <w:tcW w:w="4520" w:type="dxa"/>
+            <w:tcW w:w="4950" w:type="dxa"/>
           </w:tcPr>
           <w:p>
             <w:pPr>
@@ -71,10 +71,10 @@
                 <w:noProof/>
               </w:rPr>
               <w:drawing>
-                <wp:inline distT="0" distB="0" distL="0" distR="0" wp14:anchorId="4570B20C" wp14:editId="0F6B4975">
-                  <wp:extent cx="2082297" cy="2118376"/>
-                  <wp:effectExtent l="0" t="0" r="0" b="0"/>
-                  <wp:docPr id="1" name="Picture 1"/>
+                <wp:inline distT="0" distB="0" distL="0" distR="0" wp14:anchorId="2022EDDC" wp14:editId="770BC19F">
+                  <wp:extent cx="2882900" cy="1879600"/>
+                  <wp:effectExtent l="0" t="0" r="0" b="6350"/>
+                  <wp:docPr id="10" name="Picture 10"/>
                   <wp:cNvGraphicFramePr>
                     <a:graphicFrameLocks xmlns:a="http://schemas.openxmlformats.org/drawingml/2006/main" noChangeAspect="1"/>
                   </wp:cNvGraphicFramePr>
@@ -82,10 +82,10 @@
                     <a:graphicData uri="http://schemas.openxmlformats.org/drawingml/2006/picture">
                       <pic:pic xmlns:pic="http://schemas.openxmlformats.org/drawingml/2006/picture">
                         <pic:nvPicPr>
-                          <pic:cNvPr id="0" name="metal-classic-out-door-dining-chair-(26).jpg"/>
+                          <pic:cNvPr id="0" name="frato-metal-classic-out-door-dining-chair-(1).jpg"/>
                           <pic:cNvPicPr/>
                         </pic:nvPicPr>
-                        <pic:blipFill>
+                        <pic:blipFill rotWithShape="1">
                           <a:blip r:embed="rId8" cstate="print">
                             <a:extLst>
                               <a:ext uri="{28A0092B-C50C-407E-A947-70E740481C1C}">
@@ -93,18 +93,25 @@
                               </a:ext>
                             </a:extLst>
                           </a:blip>
-                          <a:stretch>
-                            <a:fillRect/>
-                          </a:stretch>
+                          <a:srcRect t="23789" b="11014"/>
+                          <a:stretch/>
                         </pic:blipFill>
-                        <pic:spPr>
+                        <pic:spPr bwMode="auto">
                           <a:xfrm>
                             <a:off x="0" y="0"/>
-                            <a:ext cx="2087444" cy="2123613"/>
+                            <a:ext cx="2882900" cy="1879600"/>
                           </a:xfrm>
                           <a:prstGeom prst="rect">
                             <a:avLst/>
                           </a:prstGeom>
+                          <a:ln>
+                            <a:noFill/>
+                          </a:ln>
+                          <a:extLst>
+                            <a:ext uri="{53640926-AAD7-44D8-BBD7-CCE9431645EC}">
+                              <a14:shadowObscured xmlns:a14="http://schemas.microsoft.com/office/drawing/2010/main"/>
+                            </a:ext>
+                          </a:extLst>
                         </pic:spPr>
                       </pic:pic>
                     </a:graphicData>
@@ -144,7 +151,7 @@
         </w:tc>
         <w:tc>
           <w:tcPr>
-            <w:tcW w:w="4520" w:type="dxa"/>
+            <w:tcW w:w="4950" w:type="dxa"/>
           </w:tcPr>
           <w:p>
             <w:pPr>
@@ -179,7 +186,7 @@
         </w:tc>
         <w:tc>
           <w:tcPr>
-            <w:tcW w:w="4520" w:type="dxa"/>
+            <w:tcW w:w="4950" w:type="dxa"/>
             <w:tcBorders>
               <w:top w:val="single" w:sz="4" w:space="0" w:color="auto"/>
             </w:tcBorders>
@@ -224,7 +231,7 @@
         </w:tc>
         <w:tc>
           <w:tcPr>
-            <w:tcW w:w="4520" w:type="dxa"/>
+            <w:tcW w:w="4950" w:type="dxa"/>
           </w:tcPr>
           <w:p>
             <w:pPr>
@@ -235,7 +242,6 @@
                 <w:szCs w:val="24"/>
               </w:rPr>
             </w:pPr>
-            <w:proofErr w:type="spellStart"/>
             <w:r>
               <w:rPr>
                 <w:rFonts w:asciiTheme="majorHAnsi" w:hAnsiTheme="majorHAnsi"/>
@@ -243,17 +249,7 @@
                 <w:sz w:val="24"/>
                 <w:szCs w:val="24"/>
               </w:rPr>
-              <w:t>Frato</w:t>
-            </w:r>
-            <w:proofErr w:type="spellEnd"/>
-            <w:r>
-              <w:rPr>
-                <w:rFonts w:asciiTheme="majorHAnsi" w:hAnsiTheme="majorHAnsi"/>
-                <w:b/>
-                <w:sz w:val="24"/>
-                <w:szCs w:val="24"/>
-              </w:rPr>
-              <w:t xml:space="preserve"> Metal Classic Out Door Dining Chair</w:t>
+              <w:t>Frato Metal Classic Out Door Dining Chair</w:t>
             </w:r>
           </w:p>
         </w:tc>
@@ -287,7 +283,7 @@
         </w:tc>
         <w:tc>
           <w:tcPr>
-            <w:tcW w:w="4520" w:type="dxa"/>
+            <w:tcW w:w="4950" w:type="dxa"/>
           </w:tcPr>
           <w:p>
             <w:pPr>
@@ -298,7 +294,6 @@
                 <w:szCs w:val="24"/>
               </w:rPr>
             </w:pPr>
-            <w:proofErr w:type="spellStart"/>
             <w:r>
               <w:rPr>
                 <w:rFonts w:asciiTheme="majorHAnsi" w:hAnsiTheme="majorHAnsi"/>
@@ -308,7 +303,6 @@
               </w:rPr>
               <w:t>Frato</w:t>
             </w:r>
-            <w:proofErr w:type="spellEnd"/>
           </w:p>
         </w:tc>
       </w:tr>
@@ -342,7 +336,7 @@
         </w:tc>
         <w:tc>
           <w:tcPr>
-            <w:tcW w:w="4520" w:type="dxa"/>
+            <w:tcW w:w="4950" w:type="dxa"/>
           </w:tcPr>
           <w:p>
             <w:pPr>
@@ -394,7 +388,7 @@
         </w:tc>
         <w:tc>
           <w:tcPr>
-            <w:tcW w:w="4520" w:type="dxa"/>
+            <w:tcW w:w="4950" w:type="dxa"/>
           </w:tcPr>
           <w:p>
             <w:pPr>
@@ -427,95 +421,6 @@
                 <w:szCs w:val="24"/>
               </w:rPr>
               <w:t>, Cotton cushion</w:t>
-            </w:r>
-          </w:p>
-        </w:tc>
-        <w:bookmarkStart w:id="0" w:name="_GoBack"/>
-        <w:bookmarkEnd w:id="0"/>
-      </w:tr>
-      <w:tr>
-        <w:trPr>
-          <w:trHeight w:val="432"/>
-        </w:trPr>
-        <w:tc>
-          <w:tcPr>
-            <w:tcW w:w="4518" w:type="dxa"/>
-          </w:tcPr>
-          <w:p>
-            <w:pPr>
-              <w:rPr>
-                <w:rFonts w:asciiTheme="majorHAnsi" w:hAnsiTheme="majorHAnsi"/>
-                <w:sz w:val="24"/>
-                <w:szCs w:val="24"/>
-              </w:rPr>
-            </w:pPr>
-            <w:r>
-              <w:rPr>
-                <w:rFonts w:asciiTheme="majorHAnsi" w:hAnsiTheme="majorHAnsi"/>
-                <w:color w:val="000000"/>
-                <w:sz w:val="24"/>
-                <w:szCs w:val="24"/>
-              </w:rPr>
-              <w:t>Dimension</w:t>
-            </w:r>
-          </w:p>
-        </w:tc>
-        <w:tc>
-          <w:tcPr>
-            <w:tcW w:w="4520" w:type="dxa"/>
-          </w:tcPr>
-          <w:p>
-            <w:pPr>
-              <w:rPr>
-                <w:rFonts w:asciiTheme="majorHAnsi" w:hAnsiTheme="majorHAnsi"/>
-                <w:sz w:val="24"/>
-                <w:szCs w:val="24"/>
-              </w:rPr>
-            </w:pPr>
-            <w:r>
-              <w:rPr>
-                <w:rFonts w:asciiTheme="majorHAnsi" w:hAnsiTheme="majorHAnsi"/>
-                <w:color w:val="000000"/>
-                <w:sz w:val="24"/>
-                <w:szCs w:val="24"/>
-              </w:rPr>
-              <w:t>21.8"</w:t>
-            </w:r>
-            <w:r>
-              <w:rPr>
-                <w:rFonts w:asciiTheme="majorHAnsi" w:hAnsiTheme="majorHAnsi"/>
-                <w:color w:val="000000"/>
-                <w:sz w:val="24"/>
-                <w:szCs w:val="24"/>
-              </w:rPr>
-              <w:t>x</w:t>
-            </w:r>
-            <w:r>
-              <w:rPr>
-                <w:rFonts w:asciiTheme="majorHAnsi" w:hAnsiTheme="majorHAnsi"/>
-                <w:color w:val="000000"/>
-                <w:sz w:val="24"/>
-                <w:szCs w:val="24"/>
-              </w:rPr>
-              <w:t>17.7"</w:t>
-            </w:r>
-            <w:r>
-              <w:rPr>
-                <w:rFonts w:asciiTheme="majorHAnsi" w:hAnsiTheme="majorHAnsi"/>
-                <w:color w:val="000000"/>
-                <w:sz w:val="24"/>
-                <w:szCs w:val="24"/>
-              </w:rPr>
-              <w:t>x</w:t>
-            </w:r>
-            <w:r>
-              <w:rPr>
-                <w:rFonts w:asciiTheme="majorHAnsi" w:hAnsiTheme="majorHAnsi"/>
-                <w:color w:val="000000"/>
-                <w:sz w:val="24"/>
-                <w:szCs w:val="24"/>
-              </w:rPr>
-              <w:t>97"</w:t>
             </w:r>
           </w:p>
         </w:tc>
@@ -543,13 +448,13 @@
                 <w:sz w:val="24"/>
                 <w:szCs w:val="24"/>
               </w:rPr>
-              <w:t>Weight</w:t>
+              <w:t>Dimension</w:t>
             </w:r>
           </w:p>
         </w:tc>
         <w:tc>
           <w:tcPr>
-            <w:tcW w:w="4520" w:type="dxa"/>
+            <w:tcW w:w="4950" w:type="dxa"/>
           </w:tcPr>
           <w:p>
             <w:pPr>
@@ -562,10 +467,83 @@
             <w:r>
               <w:rPr>
                 <w:rFonts w:asciiTheme="majorHAnsi" w:hAnsiTheme="majorHAnsi"/>
-                <w:sz w:val="24"/>
-                <w:szCs w:val="24"/>
-              </w:rPr>
-              <w:t>300lb</w:t>
+                <w:color w:val="000000"/>
+                <w:sz w:val="24"/>
+                <w:szCs w:val="24"/>
+              </w:rPr>
+              <w:t>2</w:t>
+            </w:r>
+            <w:r>
+              <w:rPr>
+                <w:rFonts w:asciiTheme="majorHAnsi" w:hAnsiTheme="majorHAnsi"/>
+                <w:color w:val="000000"/>
+                <w:sz w:val="24"/>
+                <w:szCs w:val="24"/>
+              </w:rPr>
+              <w:t>6</w:t>
+            </w:r>
+            <w:r>
+              <w:rPr>
+                <w:rFonts w:asciiTheme="majorHAnsi" w:hAnsiTheme="majorHAnsi"/>
+                <w:color w:val="000000"/>
+                <w:sz w:val="24"/>
+                <w:szCs w:val="24"/>
+              </w:rPr>
+              <w:t>.8"</w:t>
+            </w:r>
+            <w:r>
+              <w:rPr>
+                <w:rFonts w:asciiTheme="majorHAnsi" w:hAnsiTheme="majorHAnsi"/>
+                <w:color w:val="000000"/>
+                <w:sz w:val="24"/>
+                <w:szCs w:val="24"/>
+              </w:rPr>
+              <w:t xml:space="preserve"> </w:t>
+            </w:r>
+            <w:r>
+              <w:rPr>
+                <w:rFonts w:asciiTheme="majorHAnsi" w:hAnsiTheme="majorHAnsi"/>
+                <w:color w:val="000000"/>
+                <w:sz w:val="24"/>
+                <w:szCs w:val="24"/>
+              </w:rPr>
+              <w:t>x</w:t>
+            </w:r>
+            <w:r>
+              <w:rPr>
+                <w:rFonts w:asciiTheme="majorHAnsi" w:hAnsiTheme="majorHAnsi"/>
+                <w:color w:val="000000"/>
+                <w:sz w:val="24"/>
+                <w:szCs w:val="24"/>
+              </w:rPr>
+              <w:t xml:space="preserve"> (50”+26.8”) </w:t>
+            </w:r>
+            <w:r>
+              <w:rPr>
+                <w:rFonts w:asciiTheme="majorHAnsi" w:hAnsiTheme="majorHAnsi"/>
+                <w:color w:val="000000"/>
+                <w:sz w:val="24"/>
+                <w:szCs w:val="24"/>
+              </w:rPr>
+              <w:t>x</w:t>
+            </w:r>
+            <w:r>
+              <w:rPr>
+                <w:rFonts w:asciiTheme="majorHAnsi" w:hAnsiTheme="majorHAnsi"/>
+                <w:color w:val="000000"/>
+                <w:sz w:val="24"/>
+                <w:szCs w:val="24"/>
+              </w:rPr>
+              <w:t xml:space="preserve"> </w:t>
+            </w:r>
+            <w:r>
+              <w:rPr>
+                <w:rFonts w:asciiTheme="majorHAnsi" w:hAnsiTheme="majorHAnsi"/>
+                <w:color w:val="000000"/>
+                <w:sz w:val="24"/>
+                <w:szCs w:val="24"/>
+              </w:rPr>
+              <w:t>97"</w:t>
             </w:r>
           </w:p>
         </w:tc>
@@ -593,13 +571,13 @@
                 <w:sz w:val="24"/>
                 <w:szCs w:val="24"/>
               </w:rPr>
-              <w:t>Color Available</w:t>
+              <w:t>Weight</w:t>
             </w:r>
           </w:p>
         </w:tc>
         <w:tc>
           <w:tcPr>
-            <w:tcW w:w="4520" w:type="dxa"/>
+            <w:tcW w:w="4950" w:type="dxa"/>
           </w:tcPr>
           <w:p>
             <w:pPr>
@@ -615,7 +593,15 @@
                 <w:sz w:val="24"/>
                 <w:szCs w:val="24"/>
               </w:rPr>
-              <w:t>Black</w:t>
+              <w:t>7</w:t>
+            </w:r>
+            <w:r>
+              <w:rPr>
+                <w:rFonts w:asciiTheme="majorHAnsi" w:hAnsiTheme="majorHAnsi"/>
+                <w:sz w:val="24"/>
+                <w:szCs w:val="24"/>
+              </w:rPr>
+              <w:t>00lb</w:t>
             </w:r>
           </w:p>
         </w:tc>
@@ -643,13 +629,13 @@
                 <w:sz w:val="24"/>
                 <w:szCs w:val="24"/>
               </w:rPr>
-              <w:t>Price</w:t>
+              <w:t>Color Available</w:t>
             </w:r>
           </w:p>
         </w:tc>
         <w:tc>
           <w:tcPr>
-            <w:tcW w:w="4520" w:type="dxa"/>
+            <w:tcW w:w="4950" w:type="dxa"/>
           </w:tcPr>
           <w:p>
             <w:pPr>
@@ -665,7 +651,7 @@
                 <w:sz w:val="24"/>
                 <w:szCs w:val="24"/>
               </w:rPr>
-              <w:t>$83.00</w:t>
+              <w:t>Black</w:t>
             </w:r>
           </w:p>
         </w:tc>
@@ -682,25 +668,75 @@
             <w:pPr>
               <w:rPr>
                 <w:rFonts w:asciiTheme="majorHAnsi" w:hAnsiTheme="majorHAnsi"/>
-                <w:color w:val="000000"/>
-                <w:sz w:val="24"/>
-                <w:szCs w:val="24"/>
-              </w:rPr>
-            </w:pPr>
-            <w:r>
-              <w:rPr>
-                <w:rFonts w:asciiTheme="majorHAnsi" w:hAnsiTheme="majorHAnsi"/>
-                <w:color w:val="000000"/>
-                <w:sz w:val="24"/>
-                <w:szCs w:val="24"/>
-              </w:rPr>
-              <w:t>Customer Review</w:t>
+                <w:sz w:val="24"/>
+                <w:szCs w:val="24"/>
+              </w:rPr>
+            </w:pPr>
+            <w:r>
+              <w:rPr>
+                <w:rFonts w:asciiTheme="majorHAnsi" w:hAnsiTheme="majorHAnsi"/>
+                <w:color w:val="000000"/>
+                <w:sz w:val="24"/>
+                <w:szCs w:val="24"/>
+              </w:rPr>
+              <w:t>Price</w:t>
             </w:r>
           </w:p>
         </w:tc>
         <w:tc>
           <w:tcPr>
-            <w:tcW w:w="4520" w:type="dxa"/>
+            <w:tcW w:w="4950" w:type="dxa"/>
+          </w:tcPr>
+          <w:p>
+            <w:pPr>
+              <w:rPr>
+                <w:rFonts w:asciiTheme="majorHAnsi" w:hAnsiTheme="majorHAnsi"/>
+                <w:sz w:val="24"/>
+                <w:szCs w:val="24"/>
+              </w:rPr>
+            </w:pPr>
+            <w:r>
+              <w:rPr>
+                <w:rFonts w:asciiTheme="majorHAnsi" w:hAnsiTheme="majorHAnsi"/>
+                <w:sz w:val="24"/>
+                <w:szCs w:val="24"/>
+              </w:rPr>
+              <w:t>$83.00</w:t>
+            </w:r>
+          </w:p>
+        </w:tc>
+      </w:tr>
+      <w:tr>
+        <w:trPr>
+          <w:trHeight w:val="432"/>
+        </w:trPr>
+        <w:tc>
+          <w:tcPr>
+            <w:tcW w:w="4518" w:type="dxa"/>
+          </w:tcPr>
+          <w:p>
+            <w:pPr>
+              <w:rPr>
+                <w:rFonts w:asciiTheme="majorHAnsi" w:hAnsiTheme="majorHAnsi"/>
+                <w:color w:val="000000"/>
+                <w:sz w:val="24"/>
+                <w:szCs w:val="24"/>
+              </w:rPr>
+            </w:pPr>
+            <w:r>
+              <w:rPr>
+                <w:rFonts w:asciiTheme="majorHAnsi" w:hAnsiTheme="majorHAnsi"/>
+                <w:color w:val="000000"/>
+                <w:sz w:val="24"/>
+                <w:szCs w:val="24"/>
+              </w:rPr>
+              <w:t>Customer Review</w:t>
+            </w:r>
+          </w:p>
+        </w:tc>
+        <w:tc>
+          <w:tcPr>
+            <w:tcW w:w="4950" w:type="dxa"/>
           </w:tcPr>
           <w:tbl>
             <w:tblPr>
@@ -746,7 +782,7 @@
                     <mc:AlternateContent>
                       <mc:Choice Requires="wps">
                         <w:drawing>
-                          <wp:anchor distT="0" distB="0" distL="114300" distR="114300" simplePos="0" relativeHeight="251663360" behindDoc="0" locked="0" layoutInCell="1" allowOverlap="1" wp14:anchorId="0E1FCD49" wp14:editId="751317D3">
+                          <wp:anchor distT="0" distB="0" distL="114300" distR="114300" simplePos="0" relativeHeight="251663360" behindDoc="0" locked="0" layoutInCell="1" allowOverlap="1" wp14:anchorId="6CDEC716" wp14:editId="39889ACB">
                             <wp:simplePos x="0" y="0"/>
                             <wp:positionH relativeFrom="column">
                               <wp:posOffset>915670</wp:posOffset>
@@ -829,7 +865,7 @@
                     <mc:AlternateContent>
                       <mc:Choice Requires="wps">
                         <w:drawing>
-                          <wp:anchor distT="0" distB="0" distL="114300" distR="114300" simplePos="0" relativeHeight="251662336" behindDoc="0" locked="0" layoutInCell="1" allowOverlap="1" wp14:anchorId="7885DD3B" wp14:editId="428509B5">
+                          <wp:anchor distT="0" distB="0" distL="114300" distR="114300" simplePos="0" relativeHeight="251662336" behindDoc="0" locked="0" layoutInCell="1" allowOverlap="1" wp14:anchorId="48A724B4" wp14:editId="4F37E7C1">
                             <wp:simplePos x="0" y="0"/>
                             <wp:positionH relativeFrom="column">
                               <wp:posOffset>687070</wp:posOffset>
@@ -912,7 +948,7 @@
                     <mc:AlternateContent>
                       <mc:Choice Requires="wps">
                         <w:drawing>
-                          <wp:anchor distT="0" distB="0" distL="114300" distR="114300" simplePos="0" relativeHeight="251661312" behindDoc="0" locked="0" layoutInCell="1" allowOverlap="1" wp14:anchorId="04D2468A" wp14:editId="11E8D12F">
+                          <wp:anchor distT="0" distB="0" distL="114300" distR="114300" simplePos="0" relativeHeight="251661312" behindDoc="0" locked="0" layoutInCell="1" allowOverlap="1" wp14:anchorId="2EC2B334" wp14:editId="7E618E6E">
                             <wp:simplePos x="0" y="0"/>
                             <wp:positionH relativeFrom="column">
                               <wp:posOffset>458470</wp:posOffset>
@@ -993,7 +1029,7 @@
                     <mc:AlternateContent>
                       <mc:Choice Requires="wps">
                         <w:drawing>
-                          <wp:anchor distT="0" distB="0" distL="114300" distR="114300" simplePos="0" relativeHeight="251660288" behindDoc="0" locked="0" layoutInCell="1" allowOverlap="1" wp14:anchorId="2BADC2A1" wp14:editId="44106A10">
+                          <wp:anchor distT="0" distB="0" distL="114300" distR="114300" simplePos="0" relativeHeight="251660288" behindDoc="0" locked="0" layoutInCell="1" allowOverlap="1" wp14:anchorId="7FA2092B" wp14:editId="0646B687">
                             <wp:simplePos x="0" y="0"/>
                             <wp:positionH relativeFrom="column">
                               <wp:posOffset>217170</wp:posOffset>
@@ -1074,7 +1110,7 @@
                     <mc:AlternateContent>
                       <mc:Choice Requires="wps">
                         <w:drawing>
-                          <wp:anchor distT="0" distB="0" distL="114300" distR="114300" simplePos="0" relativeHeight="251659264" behindDoc="0" locked="0" layoutInCell="1" allowOverlap="1" wp14:anchorId="44C1BDE8" wp14:editId="579F3BCE">
+                          <wp:anchor distT="0" distB="0" distL="114300" distR="114300" simplePos="0" relativeHeight="251659264" behindDoc="0" locked="0" layoutInCell="1" allowOverlap="1" wp14:anchorId="61D50EEA" wp14:editId="45AA17DA">
                             <wp:simplePos x="0" y="0"/>
                             <wp:positionH relativeFrom="column">
                               <wp:posOffset>1270</wp:posOffset>
@@ -1195,7 +1231,7 @@
         </w:tc>
         <w:tc>
           <w:tcPr>
-            <w:tcW w:w="4520" w:type="dxa"/>
+            <w:tcW w:w="4950" w:type="dxa"/>
             <w:tcBorders>
               <w:bottom w:val="single" w:sz="4" w:space="0" w:color="auto"/>
             </w:tcBorders>
@@ -1218,7 +1254,7 @@
         </w:trPr>
         <w:tc>
           <w:tcPr>
-            <w:tcW w:w="9038" w:type="dxa"/>
+            <w:tcW w:w="9468" w:type="dxa"/>
             <w:gridSpan w:val="2"/>
           </w:tcPr>
           <w:p>
@@ -1316,56 +1352,47 @@
                 <w:sz w:val="24"/>
                 <w:szCs w:val="24"/>
               </w:rPr>
-              <w:t xml:space="preserve">Stretch to fit product. 4 pieces. 1) </w:t>
-            </w:r>
-            <w:proofErr w:type="gramStart"/>
-            <w:r>
-              <w:rPr>
-                <w:rFonts w:asciiTheme="majorHAnsi" w:hAnsiTheme="majorHAnsi"/>
-                <w:color w:val="000000"/>
-                <w:sz w:val="24"/>
-                <w:szCs w:val="24"/>
-              </w:rPr>
-              <w:t>right</w:t>
-            </w:r>
-            <w:proofErr w:type="gramEnd"/>
-            <w:r>
-              <w:rPr>
-                <w:rFonts w:asciiTheme="majorHAnsi" w:hAnsiTheme="majorHAnsi"/>
-                <w:color w:val="000000"/>
-                <w:sz w:val="24"/>
-                <w:szCs w:val="24"/>
-              </w:rPr>
-              <w:t xml:space="preserve"> arm cover. 2) left arm cover. 3) </w:t>
-            </w:r>
-            <w:proofErr w:type="gramStart"/>
-            <w:r>
-              <w:rPr>
-                <w:rFonts w:asciiTheme="majorHAnsi" w:hAnsiTheme="majorHAnsi"/>
-                <w:color w:val="000000"/>
-                <w:sz w:val="24"/>
-                <w:szCs w:val="24"/>
-              </w:rPr>
-              <w:t>back</w:t>
-            </w:r>
-            <w:proofErr w:type="gramEnd"/>
-            <w:r>
-              <w:rPr>
-                <w:rFonts w:asciiTheme="majorHAnsi" w:hAnsiTheme="majorHAnsi"/>
-                <w:color w:val="000000"/>
-                <w:sz w:val="24"/>
-                <w:szCs w:val="24"/>
-              </w:rPr>
-              <w:t xml:space="preserve"> cover. 4) foot rest cover. </w:t>
-            </w:r>
-            <w:r>
-              <w:rPr>
-                <w:rFonts w:asciiTheme="majorHAnsi" w:hAnsiTheme="majorHAnsi"/>
-                <w:color w:val="000000"/>
-                <w:sz w:val="24"/>
-                <w:szCs w:val="24"/>
-              </w:rPr>
-              <w:t xml:space="preserve">Safeguard your furniture from spills, stains, wear and tear with these form fit slipcovers. These knitted jacquard stretch slipcovers can give your dining place a fresh new look while extending the lifetime of </w:t>
+              <w:t xml:space="preserve">Stretch to fit product. 4 pieces. 1) right arm cover. 2) left arm cover. 3) </w:t>
+            </w:r>
+            <w:r>
+              <w:rPr>
+                <w:rFonts w:asciiTheme="majorHAnsi" w:hAnsiTheme="majorHAnsi"/>
+                <w:color w:val="000000"/>
+                <w:sz w:val="24"/>
+                <w:szCs w:val="24"/>
+              </w:rPr>
+              <w:t xml:space="preserve">back cover. 4) foot rest cover. </w:t>
+            </w:r>
+          </w:p>
+          <w:p>
+            <w:pPr>
+              <w:jc w:val="both"/>
+              <w:rPr>
+                <w:rFonts w:asciiTheme="majorHAnsi" w:hAnsiTheme="majorHAnsi"/>
+                <w:color w:val="000000"/>
+                <w:sz w:val="24"/>
+                <w:szCs w:val="24"/>
+              </w:rPr>
+            </w:pPr>
+          </w:p>
+          <w:p>
+            <w:pPr>
+              <w:jc w:val="both"/>
+              <w:rPr>
+                <w:rFonts w:asciiTheme="majorHAnsi" w:hAnsiTheme="majorHAnsi"/>
+                <w:color w:val="000000"/>
+                <w:sz w:val="24"/>
+                <w:szCs w:val="24"/>
+              </w:rPr>
+            </w:pPr>
+            <w:r>
+              <w:rPr>
+                <w:rFonts w:asciiTheme="majorHAnsi" w:hAnsiTheme="majorHAnsi"/>
+                <w:color w:val="000000"/>
+                <w:sz w:val="24"/>
+                <w:szCs w:val="24"/>
+              </w:rPr>
+              <w:t xml:space="preserve">Safeguard your furniture from spills, stains, wear and tear with these form fit slipcovers. These knitted jacquard stretch slipcovers can give your dining place a fresh new look while extending the lifetime of your furniture. They're a must-have for homes with </w:t>
             </w:r>
             <w:r>
               <w:rPr>
@@ -1375,7 +1402,7 @@
                 <w:szCs w:val="24"/>
               </w:rPr>
               <w:lastRenderedPageBreak/>
-              <w:t>your furniture. They're a must-have for homes with children or pets. And since their machine washable, strapless, and slip-resistant, they basically define the term easy-to-care-for.</w:t>
+              <w:t>children or pets. And since their machine washable, strapless, and slip-resistant, they basically define the term easy-to-care-for.</w:t>
             </w:r>
           </w:p>
           <w:p>
@@ -1451,7 +1478,7 @@
         </w:tc>
         <w:tc>
           <w:tcPr>
-            <w:tcW w:w="4520" w:type="dxa"/>
+            <w:tcW w:w="4950" w:type="dxa"/>
           </w:tcPr>
           <w:p>
             <w:pPr>
@@ -1486,7 +1513,7 @@
         </w:tc>
         <w:tc>
           <w:tcPr>
-            <w:tcW w:w="4520" w:type="dxa"/>
+            <w:tcW w:w="4950" w:type="dxa"/>
             <w:tcBorders>
               <w:top w:val="single" w:sz="4" w:space="0" w:color="auto"/>
             </w:tcBorders>
@@ -1508,7 +1535,7 @@
         </w:trPr>
         <w:tc>
           <w:tcPr>
-            <w:tcW w:w="9038" w:type="dxa"/>
+            <w:tcW w:w="9468" w:type="dxa"/>
             <w:gridSpan w:val="2"/>
           </w:tcPr>
           <w:p>
@@ -1527,10 +1554,10 @@
                 <w:szCs w:val="24"/>
               </w:rPr>
               <w:drawing>
-                <wp:inline distT="0" distB="0" distL="0" distR="0" wp14:anchorId="5C69AF89" wp14:editId="5D8004A4">
-                  <wp:extent cx="1790700" cy="1790700"/>
+                <wp:inline distT="0" distB="0" distL="0" distR="0" wp14:anchorId="11083619" wp14:editId="03101881">
+                  <wp:extent cx="2171700" cy="2171700"/>
                   <wp:effectExtent l="0" t="0" r="0" b="0"/>
-                  <wp:docPr id="6" name="Picture 6"/>
+                  <wp:docPr id="11" name="Picture 11"/>
                   <wp:cNvGraphicFramePr>
                     <a:graphicFrameLocks xmlns:a="http://schemas.openxmlformats.org/drawingml/2006/main" noChangeAspect="1"/>
                   </wp:cNvGraphicFramePr>
@@ -1538,7 +1565,7 @@
                     <a:graphicData uri="http://schemas.openxmlformats.org/drawingml/2006/picture">
                       <pic:pic xmlns:pic="http://schemas.openxmlformats.org/drawingml/2006/picture">
                         <pic:nvPicPr>
-                          <pic:cNvPr id="0" name="metal-classic-out-door-dining-chair-(16).jpg"/>
+                          <pic:cNvPr id="0" name="frato-metal-classic-out-door-dining-chair-(9).jpg"/>
                           <pic:cNvPicPr/>
                         </pic:nvPicPr>
                         <pic:blipFill>
@@ -1556,7 +1583,7 @@
                         <pic:spPr>
                           <a:xfrm>
                             <a:off x="0" y="0"/>
-                            <a:ext cx="1787510" cy="1787510"/>
+                            <a:ext cx="2171700" cy="2171700"/>
                           </a:xfrm>
                           <a:prstGeom prst="rect">
                             <a:avLst/>
@@ -1593,10 +1620,10 @@
                 <w:szCs w:val="24"/>
               </w:rPr>
               <w:drawing>
-                <wp:inline distT="0" distB="0" distL="0" distR="0" wp14:anchorId="133EFAAC" wp14:editId="72234BF5">
-                  <wp:extent cx="3644900" cy="1822450"/>
-                  <wp:effectExtent l="0" t="0" r="0" b="6350"/>
-                  <wp:docPr id="9" name="Picture 9"/>
+                <wp:inline distT="0" distB="0" distL="0" distR="0" wp14:anchorId="1B88C1EA" wp14:editId="6883F890">
+                  <wp:extent cx="3276600" cy="2170352"/>
+                  <wp:effectExtent l="0" t="0" r="0" b="1905"/>
+                  <wp:docPr id="12" name="Picture 12"/>
                   <wp:cNvGraphicFramePr>
                     <a:graphicFrameLocks xmlns:a="http://schemas.openxmlformats.org/drawingml/2006/main" noChangeAspect="1"/>
                   </wp:cNvGraphicFramePr>
@@ -1604,11 +1631,199 @@
                     <a:graphicData uri="http://schemas.openxmlformats.org/drawingml/2006/picture">
                       <pic:pic xmlns:pic="http://schemas.openxmlformats.org/drawingml/2006/picture">
                         <pic:nvPicPr>
-                          <pic:cNvPr id="0" name="metal-classic-out-door-dining-chair-(20).jpg"/>
+                          <pic:cNvPr id="0" name="frato-metal-classic-out-door-dining-chair-(8).jpg"/>
+                          <pic:cNvPicPr/>
+                        </pic:nvPicPr>
+                        <pic:blipFill rotWithShape="1">
+                          <a:blip r:embed="rId10" cstate="print">
+                            <a:extLst>
+                              <a:ext uri="{28A0092B-C50C-407E-A947-70E740481C1C}">
+                                <a14:useLocalDpi xmlns:a14="http://schemas.microsoft.com/office/drawing/2010/main" val="0"/>
+                              </a:ext>
+                            </a:extLst>
+                          </a:blip>
+                          <a:srcRect t="9529"/>
+                          <a:stretch/>
+                        </pic:blipFill>
+                        <pic:spPr bwMode="auto">
+                          <a:xfrm>
+                            <a:off x="0" y="0"/>
+                            <a:ext cx="3285674" cy="2176362"/>
+                          </a:xfrm>
+                          <a:prstGeom prst="rect">
+                            <a:avLst/>
+                          </a:prstGeom>
+                          <a:ln>
+                            <a:noFill/>
+                          </a:ln>
+                          <a:extLst>
+                            <a:ext uri="{53640926-AAD7-44D8-BBD7-CCE9431645EC}">
+                              <a14:shadowObscured xmlns:a14="http://schemas.microsoft.com/office/drawing/2010/main"/>
+                            </a:ext>
+                          </a:extLst>
+                        </pic:spPr>
+                      </pic:pic>
+                    </a:graphicData>
+                  </a:graphic>
+                </wp:inline>
+              </w:drawing>
+            </w:r>
+          </w:p>
+        </w:tc>
+      </w:tr>
+      <w:tr>
+        <w:trPr>
+          <w:trHeight w:val="432"/>
+        </w:trPr>
+        <w:tc>
+          <w:tcPr>
+            <w:tcW w:w="4518" w:type="dxa"/>
+          </w:tcPr>
+          <w:p>
+            <w:pPr>
+              <w:rPr>
+                <w:rFonts w:asciiTheme="majorHAnsi" w:hAnsiTheme="majorHAnsi"/>
+                <w:color w:val="000000"/>
+                <w:sz w:val="24"/>
+                <w:szCs w:val="24"/>
+              </w:rPr>
+            </w:pPr>
+          </w:p>
+        </w:tc>
+        <w:tc>
+          <w:tcPr>
+            <w:tcW w:w="4950" w:type="dxa"/>
+          </w:tcPr>
+          <w:p>
+            <w:pPr>
+              <w:numPr>
+                <w:ilvl w:val="0"/>
+                <w:numId w:val="4"/>
+              </w:numPr>
+              <w:ind w:left="0"/>
+              <w:rPr>
+                <w:rFonts w:asciiTheme="majorHAnsi" w:eastAsia="Times New Roman" w:hAnsiTheme="majorHAnsi" w:cs="Times New Roman"/>
+                <w:color w:val="000000"/>
+                <w:sz w:val="24"/>
+                <w:szCs w:val="24"/>
+              </w:rPr>
+            </w:pPr>
+          </w:p>
+        </w:tc>
+      </w:tr>
+      <w:tr>
+        <w:trPr>
+          <w:trHeight w:val="432"/>
+        </w:trPr>
+        <w:tc>
+          <w:tcPr>
+            <w:tcW w:w="4518" w:type="dxa"/>
+            <w:tcBorders>
+              <w:bottom w:val="single" w:sz="4" w:space="0" w:color="auto"/>
+            </w:tcBorders>
+          </w:tcPr>
+          <w:p>
+            <w:pPr>
+              <w:rPr>
+                <w:rFonts w:asciiTheme="majorHAnsi" w:hAnsiTheme="majorHAnsi"/>
+                <w:b/>
+                <w:color w:val="000000"/>
+                <w:sz w:val="28"/>
+                <w:szCs w:val="24"/>
+              </w:rPr>
+            </w:pPr>
+            <w:r>
+              <w:rPr>
+                <w:rFonts w:asciiTheme="majorHAnsi" w:hAnsiTheme="majorHAnsi"/>
+                <w:b/>
+                <w:color w:val="000000"/>
+                <w:sz w:val="28"/>
+                <w:szCs w:val="24"/>
+              </w:rPr>
+              <w:t>Setup</w:t>
+            </w:r>
+            <w:r>
+              <w:rPr>
+                <w:rFonts w:asciiTheme="majorHAnsi" w:hAnsiTheme="majorHAnsi"/>
+                <w:b/>
+                <w:color w:val="000000"/>
+                <w:sz w:val="28"/>
+                <w:szCs w:val="24"/>
+              </w:rPr>
+              <w:t xml:space="preserve"> &amp; Maintenance</w:t>
+            </w:r>
+          </w:p>
+        </w:tc>
+        <w:tc>
+          <w:tcPr>
+            <w:tcW w:w="4950" w:type="dxa"/>
+            <w:tcBorders>
+              <w:bottom w:val="single" w:sz="4" w:space="0" w:color="auto"/>
+            </w:tcBorders>
+          </w:tcPr>
+          <w:p>
+            <w:pPr>
+              <w:numPr>
+                <w:ilvl w:val="0"/>
+                <w:numId w:val="4"/>
+              </w:numPr>
+              <w:ind w:left="0"/>
+              <w:rPr>
+                <w:rFonts w:asciiTheme="majorHAnsi" w:eastAsia="Times New Roman" w:hAnsiTheme="majorHAnsi" w:cs="Times New Roman"/>
+                <w:b/>
+                <w:color w:val="000000"/>
+                <w:sz w:val="28"/>
+                <w:szCs w:val="24"/>
+              </w:rPr>
+            </w:pPr>
+          </w:p>
+        </w:tc>
+      </w:tr>
+      <w:tr>
+        <w:trPr>
+          <w:trHeight w:val="432"/>
+        </w:trPr>
+        <w:tc>
+          <w:tcPr>
+            <w:tcW w:w="4518" w:type="dxa"/>
+            <w:tcBorders>
+              <w:top w:val="single" w:sz="4" w:space="0" w:color="auto"/>
+            </w:tcBorders>
+          </w:tcPr>
+          <w:p>
+            <w:pPr>
+              <w:rPr>
+                <w:rFonts w:asciiTheme="majorHAnsi" w:hAnsiTheme="majorHAnsi"/>
+                <w:color w:val="000000"/>
+                <w:sz w:val="24"/>
+                <w:szCs w:val="24"/>
+              </w:rPr>
+            </w:pPr>
+            <w:r>
+              <w:rPr>
+                <w:rFonts w:asciiTheme="majorHAnsi" w:hAnsiTheme="majorHAnsi"/>
+                <w:noProof/>
+                <w:color w:val="000000"/>
+                <w:sz w:val="24"/>
+                <w:szCs w:val="24"/>
+              </w:rPr>
+              <w:drawing>
+                <wp:inline distT="0" distB="0" distL="0" distR="0" wp14:anchorId="5BF3B3C8" wp14:editId="2F44EC14">
+                  <wp:extent cx="2590800" cy="2590800"/>
+                  <wp:effectExtent l="0" t="0" r="0" b="0"/>
+                  <wp:docPr id="13" name="Picture 13"/>
+                  <wp:cNvGraphicFramePr>
+                    <a:graphicFrameLocks xmlns:a="http://schemas.openxmlformats.org/drawingml/2006/main" noChangeAspect="1"/>
+                  </wp:cNvGraphicFramePr>
+                  <a:graphic xmlns:a="http://schemas.openxmlformats.org/drawingml/2006/main">
+                    <a:graphicData uri="http://schemas.openxmlformats.org/drawingml/2006/picture">
+                      <pic:pic xmlns:pic="http://schemas.openxmlformats.org/drawingml/2006/picture">
+                        <pic:nvPicPr>
+                          <pic:cNvPr id="0" name="frato-metal-classic-out-door-dining-chair-(10).jpg"/>
                           <pic:cNvPicPr/>
                         </pic:nvPicPr>
                         <pic:blipFill>
-                          <a:blip r:embed="rId10" cstate="print">
+                          <a:blip r:embed="rId11">
                             <a:extLst>
                               <a:ext uri="{28A0092B-C50C-407E-A947-70E740481C1C}">
                                 <a14:useLocalDpi xmlns:a14="http://schemas.microsoft.com/office/drawing/2010/main" val="0"/>
@@ -1622,7 +1837,7 @@
                         <pic:spPr>
                           <a:xfrm>
                             <a:off x="0" y="0"/>
-                            <a:ext cx="3657473" cy="1828737"/>
+                            <a:ext cx="2592005" cy="2592005"/>
                           </a:xfrm>
                           <a:prstGeom prst="rect">
                             <a:avLst/>
@@ -1636,29 +1851,12 @@
             </w:r>
           </w:p>
         </w:tc>
-      </w:tr>
-      <w:tr>
-        <w:trPr>
-          <w:trHeight w:val="432"/>
-        </w:trPr>
         <w:tc>
           <w:tcPr>
-            <w:tcW w:w="4518" w:type="dxa"/>
-          </w:tcPr>
-          <w:p>
-            <w:pPr>
-              <w:rPr>
-                <w:rFonts w:asciiTheme="majorHAnsi" w:hAnsiTheme="majorHAnsi"/>
-                <w:color w:val="000000"/>
-                <w:sz w:val="24"/>
-                <w:szCs w:val="24"/>
-              </w:rPr>
-            </w:pPr>
-          </w:p>
-        </w:tc>
-        <w:tc>
-          <w:tcPr>
-            <w:tcW w:w="4520" w:type="dxa"/>
+            <w:tcW w:w="4950" w:type="dxa"/>
+            <w:tcBorders>
+              <w:top w:val="single" w:sz="4" w:space="0" w:color="auto"/>
+            </w:tcBorders>
           </w:tcPr>
           <w:p>
             <w:pPr>
@@ -1675,58 +1873,6 @@
               </w:rPr>
             </w:pPr>
           </w:p>
-        </w:tc>
-      </w:tr>
-      <w:tr>
-        <w:trPr>
-          <w:trHeight w:val="432"/>
-        </w:trPr>
-        <w:tc>
-          <w:tcPr>
-            <w:tcW w:w="4518" w:type="dxa"/>
-            <w:tcBorders>
-              <w:bottom w:val="single" w:sz="4" w:space="0" w:color="auto"/>
-            </w:tcBorders>
-          </w:tcPr>
-          <w:p>
-            <w:pPr>
-              <w:rPr>
-                <w:rFonts w:asciiTheme="majorHAnsi" w:hAnsiTheme="majorHAnsi"/>
-                <w:b/>
-                <w:color w:val="000000"/>
-                <w:sz w:val="28"/>
-                <w:szCs w:val="24"/>
-              </w:rPr>
-            </w:pPr>
-            <w:r>
-              <w:rPr>
-                <w:rFonts w:asciiTheme="majorHAnsi" w:hAnsiTheme="majorHAnsi"/>
-                <w:b/>
-                <w:color w:val="000000"/>
-                <w:sz w:val="28"/>
-                <w:szCs w:val="24"/>
-              </w:rPr>
-              <w:t>Setup</w:t>
-            </w:r>
-            <w:r>
-              <w:rPr>
-                <w:rFonts w:asciiTheme="majorHAnsi" w:hAnsiTheme="majorHAnsi"/>
-                <w:b/>
-                <w:color w:val="000000"/>
-                <w:sz w:val="28"/>
-                <w:szCs w:val="24"/>
-              </w:rPr>
-              <w:t xml:space="preserve"> &amp; Maintenance</w:t>
-            </w:r>
-          </w:p>
-        </w:tc>
-        <w:tc>
-          <w:tcPr>
-            <w:tcW w:w="4520" w:type="dxa"/>
-            <w:tcBorders>
-              <w:bottom w:val="single" w:sz="4" w:space="0" w:color="auto"/>
-            </w:tcBorders>
-          </w:tcPr>
           <w:p>
             <w:pPr>
               <w:numPr>
@@ -1736,94 +1882,21 @@
               <w:ind w:left="0"/>
               <w:rPr>
                 <w:rFonts w:asciiTheme="majorHAnsi" w:eastAsia="Times New Roman" w:hAnsiTheme="majorHAnsi" w:cs="Times New Roman"/>
-                <w:b/>
-                <w:color w:val="000000"/>
-                <w:sz w:val="28"/>
-                <w:szCs w:val="24"/>
-              </w:rPr>
-            </w:pPr>
-          </w:p>
-        </w:tc>
-      </w:tr>
-      <w:tr>
-        <w:trPr>
-          <w:trHeight w:val="432"/>
-        </w:trPr>
-        <w:tc>
-          <w:tcPr>
-            <w:tcW w:w="4518" w:type="dxa"/>
-            <w:tcBorders>
-              <w:top w:val="single" w:sz="4" w:space="0" w:color="auto"/>
-            </w:tcBorders>
-          </w:tcPr>
-          <w:p>
-            <w:pPr>
-              <w:rPr>
-                <w:rFonts w:asciiTheme="majorHAnsi" w:hAnsiTheme="majorHAnsi"/>
-                <w:color w:val="000000"/>
-                <w:sz w:val="24"/>
-                <w:szCs w:val="24"/>
-              </w:rPr>
-            </w:pPr>
-            <w:r>
-              <w:rPr>
-                <w:rFonts w:asciiTheme="majorHAnsi" w:hAnsiTheme="majorHAnsi"/>
-                <w:noProof/>
-                <w:color w:val="000000"/>
-                <w:sz w:val="24"/>
-                <w:szCs w:val="24"/>
-              </w:rPr>
-              <w:drawing>
-                <wp:inline distT="0" distB="0" distL="0" distR="0" wp14:anchorId="1B5BA2B4" wp14:editId="257DA60A">
-                  <wp:extent cx="3073400" cy="3073400"/>
-                  <wp:effectExtent l="0" t="0" r="0" b="0"/>
-                  <wp:docPr id="8" name="Picture 8"/>
-                  <wp:cNvGraphicFramePr>
-                    <a:graphicFrameLocks xmlns:a="http://schemas.openxmlformats.org/drawingml/2006/main" noChangeAspect="1"/>
-                  </wp:cNvGraphicFramePr>
-                  <a:graphic xmlns:a="http://schemas.openxmlformats.org/drawingml/2006/main">
-                    <a:graphicData uri="http://schemas.openxmlformats.org/drawingml/2006/picture">
-                      <pic:pic xmlns:pic="http://schemas.openxmlformats.org/drawingml/2006/picture">
-                        <pic:nvPicPr>
-                          <pic:cNvPr id="0" name="metal-classic-out-door-dining-chair-(12).jpg"/>
-                          <pic:cNvPicPr/>
-                        </pic:nvPicPr>
-                        <pic:blipFill>
-                          <a:blip r:embed="rId11" cstate="print">
-                            <a:extLst>
-                              <a:ext uri="{28A0092B-C50C-407E-A947-70E740481C1C}">
-                                <a14:useLocalDpi xmlns:a14="http://schemas.microsoft.com/office/drawing/2010/main" val="0"/>
-                              </a:ext>
-                            </a:extLst>
-                          </a:blip>
-                          <a:stretch>
-                            <a:fillRect/>
-                          </a:stretch>
-                        </pic:blipFill>
-                        <pic:spPr>
-                          <a:xfrm>
-                            <a:off x="0" y="0"/>
-                            <a:ext cx="3074012" cy="3074012"/>
-                          </a:xfrm>
-                          <a:prstGeom prst="rect">
-                            <a:avLst/>
-                          </a:prstGeom>
-                        </pic:spPr>
-                      </pic:pic>
-                    </a:graphicData>
-                  </a:graphic>
-                </wp:inline>
-              </w:drawing>
-            </w:r>
-          </w:p>
-        </w:tc>
-        <w:tc>
-          <w:tcPr>
-            <w:tcW w:w="4520" w:type="dxa"/>
-            <w:tcBorders>
-              <w:top w:val="single" w:sz="4" w:space="0" w:color="auto"/>
-            </w:tcBorders>
-          </w:tcPr>
+                <w:color w:val="000000"/>
+                <w:sz w:val="24"/>
+                <w:szCs w:val="24"/>
+              </w:rPr>
+            </w:pPr>
+            <w:r>
+              <w:rPr>
+                <w:rFonts w:asciiTheme="majorHAnsi" w:eastAsia="Times New Roman" w:hAnsiTheme="majorHAnsi" w:cs="Times New Roman"/>
+                <w:color w:val="000000"/>
+                <w:sz w:val="24"/>
+                <w:szCs w:val="24"/>
+              </w:rPr>
+              <w:t xml:space="preserve">Please setup the chairs with the twitting holes instructed in the figure. </w:t>
+            </w:r>
+          </w:p>
           <w:p>
             <w:pPr>
               <w:numPr>
@@ -1848,6 +1921,7 @@
               <w:ind w:left="0"/>
               <w:rPr>
                 <w:rFonts w:asciiTheme="majorHAnsi" w:eastAsia="Times New Roman" w:hAnsiTheme="majorHAnsi" w:cs="Times New Roman"/>
+                <w:b/>
                 <w:color w:val="000000"/>
                 <w:sz w:val="24"/>
                 <w:szCs w:val="24"/>
@@ -1856,6 +1930,7 @@
             <w:r>
               <w:rPr>
                 <w:rFonts w:asciiTheme="majorHAnsi" w:eastAsia="Times New Roman" w:hAnsiTheme="majorHAnsi" w:cs="Times New Roman"/>
+                <w:b/>
                 <w:color w:val="000000"/>
                 <w:sz w:val="24"/>
                 <w:szCs w:val="24"/>
@@ -1865,6 +1940,7 @@
             <w:r>
               <w:rPr>
                 <w:rFonts w:asciiTheme="majorHAnsi" w:eastAsia="Times New Roman" w:hAnsiTheme="majorHAnsi" w:cs="Times New Roman"/>
+                <w:b/>
                 <w:color w:val="000000"/>
                 <w:sz w:val="24"/>
                 <w:szCs w:val="24"/>
@@ -1872,6 +1948,54 @@
               <w:br/>
               <w:t>Up to 1-year warranty</w:t>
             </w:r>
+          </w:p>
+          <w:p>
+            <w:pPr>
+              <w:rPr>
+                <w:rFonts w:asciiTheme="majorHAnsi" w:eastAsia="Times New Roman" w:hAnsiTheme="majorHAnsi" w:cs="Times New Roman"/>
+                <w:b/>
+                <w:color w:val="000000"/>
+                <w:sz w:val="24"/>
+                <w:szCs w:val="24"/>
+              </w:rPr>
+            </w:pPr>
+          </w:p>
+          <w:p>
+            <w:pPr>
+              <w:numPr>
+                <w:ilvl w:val="0"/>
+                <w:numId w:val="4"/>
+              </w:numPr>
+              <w:ind w:left="0"/>
+              <w:rPr>
+                <w:rFonts w:asciiTheme="majorHAnsi" w:eastAsia="Times New Roman" w:hAnsiTheme="majorHAnsi" w:cs="Times New Roman"/>
+                <w:color w:val="000000"/>
+                <w:sz w:val="24"/>
+                <w:szCs w:val="24"/>
+              </w:rPr>
+            </w:pPr>
+            <w:r>
+              <w:rPr>
+                <w:rFonts w:asciiTheme="majorHAnsi" w:eastAsia="Times New Roman" w:hAnsiTheme="majorHAnsi" w:cs="Times New Roman"/>
+                <w:color w:val="000000"/>
+                <w:sz w:val="24"/>
+                <w:szCs w:val="24"/>
+              </w:rPr>
+              <w:t>Thank you for concerning and buying our products! We wish to see you soon and see you again!</w:t>
+            </w:r>
+            <w:bookmarkStart w:id="0" w:name="_GoBack"/>
+            <w:bookmarkEnd w:id="0"/>
+          </w:p>
+          <w:p>
+            <w:pPr>
+              <w:rPr>
+                <w:rFonts w:asciiTheme="majorHAnsi" w:eastAsia="Times New Roman" w:hAnsiTheme="majorHAnsi" w:cs="Times New Roman"/>
+                <w:b/>
+                <w:color w:val="000000"/>
+                <w:sz w:val="24"/>
+                <w:szCs w:val="24"/>
+              </w:rPr>
+            </w:pPr>
           </w:p>
         </w:tc>
       </w:tr>
@@ -1896,7 +2020,7 @@
         </w:tc>
         <w:tc>
           <w:tcPr>
-            <w:tcW w:w="4520" w:type="dxa"/>
+            <w:tcW w:w="4950" w:type="dxa"/>
           </w:tcPr>
           <w:p>
             <w:pPr>
@@ -1930,7 +2054,7 @@
         </w:tc>
         <w:tc>
           <w:tcPr>
-            <w:tcW w:w="4520" w:type="dxa"/>
+            <w:tcW w:w="4950" w:type="dxa"/>
           </w:tcPr>
           <w:p>
             <w:pPr>
@@ -2022,7 +2146,7 @@
           <w:rPr>
             <w:noProof/>
           </w:rPr>
-          <w:t>1</w:t>
+          <w:t>2</w:t>
         </w:r>
         <w:r>
           <w:rPr>
@@ -2104,7 +2228,7 @@
             <w:sz w:val="32"/>
             <w:szCs w:val="32"/>
           </w:rPr>
-          <w:t>Durable Furniture</w:t>
+          <w:t>DURA FUNI SINCE 2021</w:t>
         </w:r>
       </w:p>
     </w:sdtContent>
@@ -3482,6 +3606,7 @@
   </w:compat>
   <w:rsids>
     <w:rsidRoot w:val="008F5E23"/>
+    <w:rsid w:val="000A29B1"/>
     <w:rsid w:val="003F1104"/>
     <w:rsid w:val="00485B67"/>
     <w:rsid w:val="008F5E23"/>

</xml_diff>

<commit_message>
update description doc file
</commit_message>
<xml_diff>
--- a/Resources/Frato-Metal-Classic-Out-Door-Dining-Chair.docx
+++ b/Resources/Frato-Metal-Classic-Out-Door-Dining-Chair.docx
@@ -71,10 +71,10 @@
                 <w:noProof/>
               </w:rPr>
               <w:drawing>
-                <wp:inline distT="0" distB="0" distL="0" distR="0" wp14:anchorId="2022EDDC" wp14:editId="770BC19F">
-                  <wp:extent cx="2882900" cy="1879600"/>
-                  <wp:effectExtent l="0" t="0" r="0" b="6350"/>
-                  <wp:docPr id="10" name="Picture 10"/>
+                <wp:inline distT="0" distB="0" distL="0" distR="0">
+                  <wp:extent cx="2687661" cy="1752600"/>
+                  <wp:effectExtent l="0" t="0" r="0" b="0"/>
+                  <wp:docPr id="1" name="Picture 1"/>
                   <wp:cNvGraphicFramePr>
                     <a:graphicFrameLocks xmlns:a="http://schemas.openxmlformats.org/drawingml/2006/main" noChangeAspect="1"/>
                   </wp:cNvGraphicFramePr>
@@ -82,36 +82,29 @@
                     <a:graphicData uri="http://schemas.openxmlformats.org/drawingml/2006/picture">
                       <pic:pic xmlns:pic="http://schemas.openxmlformats.org/drawingml/2006/picture">
                         <pic:nvPicPr>
-                          <pic:cNvPr id="0" name="frato-metal-classic-out-door-dining-chair-(1).jpg"/>
+                          <pic:cNvPr id="0" name="sofa1.png"/>
                           <pic:cNvPicPr/>
                         </pic:nvPicPr>
-                        <pic:blipFill rotWithShape="1">
-                          <a:blip r:embed="rId8" cstate="print">
+                        <pic:blipFill>
+                          <a:blip r:embed="rId8">
                             <a:extLst>
                               <a:ext uri="{28A0092B-C50C-407E-A947-70E740481C1C}">
                                 <a14:useLocalDpi xmlns:a14="http://schemas.microsoft.com/office/drawing/2010/main" val="0"/>
                               </a:ext>
                             </a:extLst>
                           </a:blip>
-                          <a:srcRect t="23789" b="11014"/>
-                          <a:stretch/>
+                          <a:stretch>
+                            <a:fillRect/>
+                          </a:stretch>
                         </pic:blipFill>
-                        <pic:spPr bwMode="auto">
+                        <pic:spPr>
                           <a:xfrm>
                             <a:off x="0" y="0"/>
-                            <a:ext cx="2882900" cy="1879600"/>
+                            <a:ext cx="2684259" cy="1750382"/>
                           </a:xfrm>
                           <a:prstGeom prst="rect">
                             <a:avLst/>
                           </a:prstGeom>
-                          <a:ln>
-                            <a:noFill/>
-                          </a:ln>
-                          <a:extLst>
-                            <a:ext uri="{53640926-AAD7-44D8-BBD7-CCE9431645EC}">
-                              <a14:shadowObscured xmlns:a14="http://schemas.microsoft.com/office/drawing/2010/main"/>
-                            </a:ext>
-                          </a:extLst>
                         </pic:spPr>
                       </pic:pic>
                     </a:graphicData>
@@ -471,25 +464,7 @@
                 <w:sz w:val="24"/>
                 <w:szCs w:val="24"/>
               </w:rPr>
-              <w:t>2</w:t>
-            </w:r>
-            <w:r>
-              <w:rPr>
-                <w:rFonts w:asciiTheme="majorHAnsi" w:hAnsiTheme="majorHAnsi"/>
-                <w:color w:val="000000"/>
-                <w:sz w:val="24"/>
-                <w:szCs w:val="24"/>
-              </w:rPr>
-              <w:t>6</w:t>
-            </w:r>
-            <w:r>
-              <w:rPr>
-                <w:rFonts w:asciiTheme="majorHAnsi" w:hAnsiTheme="majorHAnsi"/>
-                <w:color w:val="000000"/>
-                <w:sz w:val="24"/>
-                <w:szCs w:val="24"/>
-              </w:rPr>
-              <w:t>.8"</w:t>
+              <w:t>57cm</w:t>
             </w:r>
             <w:r>
               <w:rPr>
@@ -516,7 +491,25 @@
                 <w:sz w:val="24"/>
                 <w:szCs w:val="24"/>
               </w:rPr>
-              <w:t xml:space="preserve"> (50”+26.8”) </w:t>
+              <w:t xml:space="preserve"> </w:t>
+            </w:r>
+            <w:r>
+              <w:rPr>
+                <w:rFonts w:asciiTheme="majorHAnsi" w:hAnsiTheme="majorHAnsi"/>
+                <w:color w:val="000000"/>
+                <w:sz w:val="24"/>
+                <w:szCs w:val="24"/>
+              </w:rPr>
+              <w:t>61cm</w:t>
+            </w:r>
+            <w:r>
+              <w:rPr>
+                <w:rFonts w:asciiTheme="majorHAnsi" w:hAnsiTheme="majorHAnsi"/>
+                <w:color w:val="000000"/>
+                <w:sz w:val="24"/>
+                <w:szCs w:val="24"/>
+              </w:rPr>
+              <w:t xml:space="preserve"> </w:t>
             </w:r>
             <w:r>
               <w:rPr>
@@ -543,8 +536,10 @@
                 <w:sz w:val="24"/>
                 <w:szCs w:val="24"/>
               </w:rPr>
-              <w:t>97"</w:t>
-            </w:r>
+              <w:t>40cm</w:t>
+            </w:r>
+            <w:bookmarkStart w:id="0" w:name="_GoBack"/>
+            <w:bookmarkEnd w:id="0"/>
           </w:p>
         </w:tc>
       </w:tr>
@@ -1392,7 +1387,7 @@
                 <w:sz w:val="24"/>
                 <w:szCs w:val="24"/>
               </w:rPr>
-              <w:t xml:space="preserve">Safeguard your furniture from spills, stains, wear and tear with these form fit slipcovers. These knitted jacquard stretch slipcovers can give your dining place a fresh new look while extending the lifetime of your furniture. They're a must-have for homes with </w:t>
+              <w:t xml:space="preserve">Safeguard your furniture from spills, stains, wear and tear with these form fit slipcovers. These knitted jacquard stretch slipcovers can give your dining place a fresh new look while extending the lifetime of your furniture. They're a must-have for homes with children or pets. And since their machine washable, strapless, and slip-resistant, they </w:t>
             </w:r>
             <w:r>
               <w:rPr>
@@ -1402,7 +1397,7 @@
                 <w:szCs w:val="24"/>
               </w:rPr>
               <w:lastRenderedPageBreak/>
-              <w:t>children or pets. And since their machine washable, strapless, and slip-resistant, they basically define the term easy-to-care-for.</w:t>
+              <w:t>basically define the term easy-to-care-for.</w:t>
             </w:r>
           </w:p>
           <w:p>
@@ -1554,10 +1549,10 @@
                 <w:szCs w:val="24"/>
               </w:rPr>
               <w:drawing>
-                <wp:inline distT="0" distB="0" distL="0" distR="0" wp14:anchorId="11083619" wp14:editId="03101881">
-                  <wp:extent cx="2171700" cy="2171700"/>
-                  <wp:effectExtent l="0" t="0" r="0" b="0"/>
-                  <wp:docPr id="11" name="Picture 11"/>
+                <wp:inline distT="0" distB="0" distL="0" distR="0">
+                  <wp:extent cx="2184400" cy="2184400"/>
+                  <wp:effectExtent l="0" t="0" r="6350" b="6350"/>
+                  <wp:docPr id="6" name="Picture 6"/>
                   <wp:cNvGraphicFramePr>
                     <a:graphicFrameLocks xmlns:a="http://schemas.openxmlformats.org/drawingml/2006/main" noChangeAspect="1"/>
                   </wp:cNvGraphicFramePr>
@@ -1565,11 +1560,11 @@
                     <a:graphicData uri="http://schemas.openxmlformats.org/drawingml/2006/picture">
                       <pic:pic xmlns:pic="http://schemas.openxmlformats.org/drawingml/2006/picture">
                         <pic:nvPicPr>
-                          <pic:cNvPr id="0" name="frato-metal-classic-out-door-dining-chair-(9).jpg"/>
+                          <pic:cNvPr id="0" name="sofa2.png"/>
                           <pic:cNvPicPr/>
                         </pic:nvPicPr>
                         <pic:blipFill>
-                          <a:blip r:embed="rId9" cstate="print">
+                          <a:blip r:embed="rId9">
                             <a:extLst>
                               <a:ext uri="{28A0092B-C50C-407E-A947-70E740481C1C}">
                                 <a14:useLocalDpi xmlns:a14="http://schemas.microsoft.com/office/drawing/2010/main" val="0"/>
@@ -1583,7 +1578,7 @@
                         <pic:spPr>
                           <a:xfrm>
                             <a:off x="0" y="0"/>
-                            <a:ext cx="2171700" cy="2171700"/>
+                            <a:ext cx="2184400" cy="2184400"/>
                           </a:xfrm>
                           <a:prstGeom prst="rect">
                             <a:avLst/>
@@ -1620,10 +1615,10 @@
                 <w:szCs w:val="24"/>
               </w:rPr>
               <w:drawing>
-                <wp:inline distT="0" distB="0" distL="0" distR="0" wp14:anchorId="1B88C1EA" wp14:editId="6883F890">
-                  <wp:extent cx="3276600" cy="2170352"/>
-                  <wp:effectExtent l="0" t="0" r="0" b="1905"/>
-                  <wp:docPr id="12" name="Picture 12"/>
+                <wp:inline distT="0" distB="0" distL="0" distR="0">
+                  <wp:extent cx="3556000" cy="2169985"/>
+                  <wp:effectExtent l="0" t="0" r="6350" b="1905"/>
+                  <wp:docPr id="8" name="Picture 8"/>
                   <wp:cNvGraphicFramePr>
                     <a:graphicFrameLocks xmlns:a="http://schemas.openxmlformats.org/drawingml/2006/main" noChangeAspect="1"/>
                   </wp:cNvGraphicFramePr>
@@ -1631,24 +1626,24 @@
                     <a:graphicData uri="http://schemas.openxmlformats.org/drawingml/2006/picture">
                       <pic:pic xmlns:pic="http://schemas.openxmlformats.org/drawingml/2006/picture">
                         <pic:nvPicPr>
-                          <pic:cNvPr id="0" name="frato-metal-classic-out-door-dining-chair-(8).jpg"/>
+                          <pic:cNvPr id="0" name="sofa.jpg"/>
                           <pic:cNvPicPr/>
                         </pic:nvPicPr>
                         <pic:blipFill rotWithShape="1">
-                          <a:blip r:embed="rId10" cstate="print">
+                          <a:blip r:embed="rId10">
                             <a:extLst>
                               <a:ext uri="{28A0092B-C50C-407E-A947-70E740481C1C}">
                                 <a14:useLocalDpi xmlns:a14="http://schemas.microsoft.com/office/drawing/2010/main" val="0"/>
                               </a:ext>
                             </a:extLst>
                           </a:blip>
-                          <a:srcRect t="9529"/>
+                          <a:srcRect t="11631"/>
                           <a:stretch/>
                         </pic:blipFill>
                         <pic:spPr bwMode="auto">
                           <a:xfrm>
                             <a:off x="0" y="0"/>
-                            <a:ext cx="3285674" cy="2176362"/>
+                            <a:ext cx="3564241" cy="2175014"/>
                           </a:xfrm>
                           <a:prstGeom prst="rect">
                             <a:avLst/>
@@ -1983,8 +1978,6 @@
               </w:rPr>
               <w:t>Thank you for concerning and buying our products! We wish to see you soon and see you again!</w:t>
             </w:r>
-            <w:bookmarkStart w:id="0" w:name="_GoBack"/>
-            <w:bookmarkEnd w:id="0"/>
           </w:p>
           <w:p>
             <w:pPr>
@@ -2146,7 +2139,7 @@
           <w:rPr>
             <w:noProof/>
           </w:rPr>
-          <w:t>2</w:t>
+          <w:t>1</w:t>
         </w:r>
         <w:r>
           <w:rPr>
@@ -3609,6 +3602,7 @@
     <w:rsid w:val="000A29B1"/>
     <w:rsid w:val="003F1104"/>
     <w:rsid w:val="00485B67"/>
+    <w:rsid w:val="00606A65"/>
     <w:rsid w:val="008F5E23"/>
     <w:rsid w:val="00D43B0A"/>
   </w:rsids>

</xml_diff>